<commit_message>
Weekly report template is change for more convenience
</commit_message>
<xml_diff>
--- a/Weekly Reports/Weekly Report Template.docx
+++ b/Weekly Reports/Weekly Report Template.docx
@@ -6,6 +6,7 @@
       <w:pPr>
         <w:jc w:val="center"/>
         <w:rPr>
+          <w:rFonts w:ascii="Times New Roman" w:hAnsi="Times New Roman" w:cs="Times New Roman"/>
           <w:b/>
           <w:sz w:val="36"/>
           <w:szCs w:val="36"/>
@@ -14,6 +15,7 @@
       </w:pPr>
       <w:r>
         <w:rPr>
+          <w:rFonts w:ascii="Times New Roman" w:hAnsi="Times New Roman" w:cs="Times New Roman"/>
           <w:b/>
           <w:sz w:val="36"/>
           <w:szCs w:val="36"/>
@@ -26,38 +28,44 @@
       <w:pPr>
         <w:jc w:val="center"/>
         <w:rPr>
+          <w:rFonts w:ascii="Times New Roman" w:hAnsi="Times New Roman" w:cs="Times New Roman"/>
           <w:b/>
           <w:sz w:val="32"/>
           <w:szCs w:val="32"/>
-          <w:lang w:val="tr-TR"/>
-        </w:rPr>
-      </w:pPr>
-      <w:r>
-        <w:rPr>
+          <w:lang w:val="en-US"/>
+        </w:rPr>
+      </w:pPr>
+      <w:r>
+        <w:rPr>
+          <w:rFonts w:ascii="Times New Roman" w:hAnsi="Times New Roman" w:cs="Times New Roman"/>
           <w:b/>
           <w:sz w:val="32"/>
           <w:szCs w:val="32"/>
           <w:lang w:val="en-US"/>
         </w:rPr>
-        <w:t xml:space="preserve">Ali AYDIN, Anıl AYDIN, Enes AYAZ, </w:t>
-      </w:r>
-      <w:r>
-        <w:rPr>
+        <w:t>…</w:t>
+      </w:r>
+      <w:proofErr w:type="spellStart"/>
+      <w:r>
+        <w:rPr>
+          <w:rFonts w:ascii="Times New Roman" w:hAnsi="Times New Roman" w:cs="Times New Roman"/>
           <w:b/>
           <w:sz w:val="32"/>
           <w:szCs w:val="32"/>
           <w:lang w:val="en-US"/>
         </w:rPr>
-        <w:t>Nail TOSUN</w:t>
-      </w:r>
-      <w:r>
-        <w:rPr>
+        <w:t>th</w:t>
+      </w:r>
+      <w:proofErr w:type="spellEnd"/>
+      <w:r>
+        <w:rPr>
+          <w:rFonts w:ascii="Times New Roman" w:hAnsi="Times New Roman" w:cs="Times New Roman"/>
           <w:b/>
           <w:sz w:val="32"/>
           <w:szCs w:val="32"/>
           <w:lang w:val="en-US"/>
         </w:rPr>
-        <w:t>, Selman DİNÇ</w:t>
+        <w:t xml:space="preserve"> Weekly Report</w:t>
       </w:r>
     </w:p>
     <w:p>
@@ -65,138 +73,252 @@
         <w:jc w:val="center"/>
         <w:rPr>
           <w:b/>
-          <w:sz w:val="32"/>
-          <w:szCs w:val="32"/>
-          <w:lang w:val="en-US"/>
-        </w:rPr>
-      </w:pPr>
-      <w:r>
-        <w:rPr>
+          <w:sz w:val="36"/>
+          <w:szCs w:val="36"/>
+          <w:lang w:val="en-US"/>
+        </w:rPr>
+      </w:pPr>
+    </w:p>
+    <w:p>
+      <w:pPr>
+        <w:rPr>
+          <w:rFonts w:ascii="Times New Roman" w:hAnsi="Times New Roman" w:cs="Times New Roman"/>
+          <w:sz w:val="30"/>
+          <w:szCs w:val="30"/>
+          <w:lang w:val="en-US"/>
+        </w:rPr>
+      </w:pPr>
+      <w:r>
+        <w:rPr>
+          <w:rFonts w:ascii="Times New Roman" w:hAnsi="Times New Roman" w:cs="Times New Roman"/>
           <w:b/>
-          <w:sz w:val="32"/>
-          <w:szCs w:val="32"/>
-          <w:lang w:val="en-US"/>
-        </w:rPr>
-        <w:t>…</w:t>
+          <w:sz w:val="30"/>
+          <w:szCs w:val="30"/>
+          <w:lang w:val="en-US"/>
+        </w:rPr>
+        <w:t xml:space="preserve">Team Members: </w:t>
+      </w:r>
+      <w:r>
+        <w:rPr>
+          <w:rFonts w:ascii="Times New Roman" w:hAnsi="Times New Roman" w:cs="Times New Roman"/>
+          <w:sz w:val="30"/>
+          <w:szCs w:val="30"/>
+          <w:lang w:val="en-US"/>
+        </w:rPr>
+        <w:t xml:space="preserve">Ali AYDIN, Anıl AYDIN, </w:t>
       </w:r>
       <w:proofErr w:type="spellStart"/>
       <w:r>
         <w:rPr>
+          <w:rFonts w:ascii="Times New Roman" w:hAnsi="Times New Roman" w:cs="Times New Roman"/>
+          <w:sz w:val="30"/>
+          <w:szCs w:val="30"/>
+          <w:lang w:val="en-US"/>
+        </w:rPr>
+        <w:t>Enes</w:t>
+      </w:r>
+      <w:proofErr w:type="spellEnd"/>
+      <w:r>
+        <w:rPr>
+          <w:rFonts w:ascii="Times New Roman" w:hAnsi="Times New Roman" w:cs="Times New Roman"/>
+          <w:sz w:val="30"/>
+          <w:szCs w:val="30"/>
+          <w:lang w:val="en-US"/>
+        </w:rPr>
+        <w:t xml:space="preserve"> AYAZ, Nail TOSUN, Selman DİNÇ</w:t>
+      </w:r>
+    </w:p>
+    <w:p>
+      <w:pPr>
+        <w:rPr>
+          <w:rFonts w:ascii="Times New Roman" w:hAnsi="Times New Roman" w:cs="Times New Roman"/>
+          <w:sz w:val="30"/>
+          <w:szCs w:val="30"/>
+          <w:lang w:val="tr-TR"/>
+        </w:rPr>
+      </w:pPr>
+      <w:r>
+        <w:rPr>
+          <w:rFonts w:ascii="Times New Roman" w:hAnsi="Times New Roman" w:cs="Times New Roman"/>
           <w:b/>
-          <w:sz w:val="32"/>
-          <w:szCs w:val="32"/>
-          <w:lang w:val="en-US"/>
-        </w:rPr>
-        <w:t>th</w:t>
+          <w:sz w:val="30"/>
+          <w:szCs w:val="30"/>
+          <w:lang w:val="en-US"/>
+        </w:rPr>
+        <w:t>Advisor:</w:t>
+      </w:r>
+      <w:r>
+        <w:rPr>
+          <w:rFonts w:ascii="Times New Roman" w:hAnsi="Times New Roman" w:cs="Times New Roman"/>
+          <w:sz w:val="30"/>
+          <w:szCs w:val="30"/>
+          <w:lang w:val="en-US"/>
+        </w:rPr>
+        <w:t xml:space="preserve"> </w:t>
+      </w:r>
+      <w:proofErr w:type="spellStart"/>
+      <w:r>
+        <w:rPr>
+          <w:rFonts w:ascii="Times New Roman" w:hAnsi="Times New Roman" w:cs="Times New Roman"/>
+          <w:sz w:val="30"/>
+          <w:szCs w:val="30"/>
+          <w:lang w:val="en-US"/>
+        </w:rPr>
+        <w:t>Lale</w:t>
       </w:r>
       <w:proofErr w:type="spellEnd"/>
       <w:r>
         <w:rPr>
+          <w:rFonts w:ascii="Times New Roman" w:hAnsi="Times New Roman" w:cs="Times New Roman"/>
+          <w:sz w:val="30"/>
+          <w:szCs w:val="30"/>
+          <w:lang w:val="en-US"/>
+        </w:rPr>
+        <w:t xml:space="preserve"> ALATAN</w:t>
+      </w:r>
+    </w:p>
+    <w:p>
+      <w:pPr>
+        <w:rPr>
           <w:b/>
-          <w:sz w:val="32"/>
-          <w:szCs w:val="32"/>
-          <w:lang w:val="en-US"/>
-        </w:rPr>
-        <w:t xml:space="preserve"> Weekly </w:t>
-      </w:r>
+          <w:sz w:val="36"/>
+          <w:szCs w:val="36"/>
+          <w:lang w:val="en-US"/>
+        </w:rPr>
+      </w:pPr>
+    </w:p>
+    <w:tbl>
+      <w:tblPr>
+        <w:tblStyle w:val="TabloKlavuzu"/>
+        <w:tblW w:w="0" w:type="auto"/>
+        <w:tblLook w:val="04A0" w:firstRow="1" w:lastRow="0" w:firstColumn="1" w:lastColumn="0" w:noHBand="0" w:noVBand="1"/>
+      </w:tblPr>
+      <w:tblGrid>
+        <w:gridCol w:w="9350"/>
+      </w:tblGrid>
+      <w:tr>
+        <w:trPr>
+          <w:trHeight w:val="3504"/>
+        </w:trPr>
+        <w:tc>
+          <w:tcPr>
+            <w:tcW w:w="9350" w:type="dxa"/>
+          </w:tcPr>
+          <w:p>
+            <w:pPr>
+              <w:rPr>
+                <w:b/>
+                <w:sz w:val="28"/>
+                <w:szCs w:val="28"/>
+                <w:lang w:val="en-US"/>
+              </w:rPr>
+            </w:pPr>
+            <w:r>
+              <w:rPr>
+                <w:b/>
+                <w:sz w:val="28"/>
+                <w:szCs w:val="28"/>
+                <w:lang w:val="en-US"/>
+              </w:rPr>
+              <w:t>Done</w:t>
+            </w:r>
+          </w:p>
+          <w:p>
+            <w:pPr>
+              <w:rPr>
+                <w:lang w:val="en-US"/>
+              </w:rPr>
+            </w:pPr>
+          </w:p>
+        </w:tc>
+      </w:tr>
+      <w:tr>
+        <w:trPr>
+          <w:trHeight w:val="3759"/>
+        </w:trPr>
+        <w:tc>
+          <w:tcPr>
+            <w:tcW w:w="9350" w:type="dxa"/>
+          </w:tcPr>
+          <w:p>
+            <w:pPr>
+              <w:rPr>
+                <w:b/>
+                <w:sz w:val="28"/>
+                <w:szCs w:val="28"/>
+                <w:lang w:val="en-US"/>
+              </w:rPr>
+            </w:pPr>
+            <w:r>
+              <w:rPr>
+                <w:b/>
+                <w:sz w:val="28"/>
+                <w:szCs w:val="28"/>
+                <w:lang w:val="en-US"/>
+              </w:rPr>
+              <w:t>To Do</w:t>
+            </w:r>
+          </w:p>
+          <w:p>
+            <w:pPr>
+              <w:rPr>
+                <w:lang w:val="en-US"/>
+              </w:rPr>
+            </w:pPr>
+          </w:p>
+        </w:tc>
+      </w:tr>
+    </w:tbl>
+    <w:p>
+      <w:pPr>
+        <w:rPr>
+          <w:lang w:val="en-US"/>
+        </w:rPr>
+      </w:pPr>
       <w:bookmarkStart w:id="0" w:name="_GoBack"/>
       <w:bookmarkEnd w:id="0"/>
-      <w:r>
-        <w:rPr>
-          <w:b/>
-          <w:sz w:val="32"/>
-          <w:szCs w:val="32"/>
-          <w:lang w:val="en-US"/>
-        </w:rPr>
-        <w:t>Report</w:t>
-      </w:r>
-    </w:p>
-    <w:p>
-      <w:pPr>
-        <w:rPr>
-          <w:lang w:val="en-US"/>
-        </w:rPr>
-      </w:pPr>
-    </w:p>
-    <w:p>
-      <w:pPr>
-        <w:rPr>
-          <w:lang w:val="en-US"/>
-        </w:rPr>
-      </w:pPr>
-    </w:p>
-    <w:p>
-      <w:pPr>
-        <w:rPr>
-          <w:b/>
-          <w:sz w:val="28"/>
-          <w:szCs w:val="28"/>
-          <w:lang w:val="en-US"/>
-        </w:rPr>
-      </w:pPr>
-      <w:r>
-        <w:rPr>
-          <w:b/>
-          <w:sz w:val="28"/>
-          <w:szCs w:val="28"/>
-          <w:lang w:val="en-US"/>
-        </w:rPr>
-        <w:t>Done</w:t>
-      </w:r>
-    </w:p>
-    <w:p>
-      <w:pPr>
-        <w:rPr>
-          <w:lang w:val="en-US"/>
-        </w:rPr>
-      </w:pPr>
-    </w:p>
-    <w:p>
-      <w:pPr>
-        <w:rPr>
-          <w:lang w:val="en-US"/>
-        </w:rPr>
-      </w:pPr>
-    </w:p>
-    <w:p>
-      <w:pPr>
-        <w:rPr>
-          <w:lang w:val="en-US"/>
-        </w:rPr>
-      </w:pPr>
-    </w:p>
-    <w:p>
-      <w:pPr>
-        <w:rPr>
-          <w:lang w:val="en-US"/>
-        </w:rPr>
-      </w:pPr>
-    </w:p>
-    <w:p>
-      <w:pPr>
-        <w:rPr>
-          <w:lang w:val="en-US"/>
-        </w:rPr>
-      </w:pPr>
-    </w:p>
-    <w:p>
-      <w:pPr>
-        <w:rPr>
-          <w:b/>
-          <w:sz w:val="28"/>
-          <w:szCs w:val="28"/>
-          <w:lang w:val="en-US"/>
-        </w:rPr>
-      </w:pPr>
-      <w:r>
-        <w:rPr>
-          <w:b/>
-          <w:sz w:val="28"/>
-          <w:szCs w:val="28"/>
-          <w:lang w:val="en-US"/>
-        </w:rPr>
-        <w:t>To Do</w:t>
-      </w:r>
+    </w:p>
+    <w:p>
+      <w:pPr>
+        <w:rPr>
+          <w:lang w:val="en-US"/>
+        </w:rPr>
+      </w:pPr>
+    </w:p>
+    <w:p>
+      <w:pPr>
+        <w:rPr>
+          <w:lang w:val="en-US"/>
+        </w:rPr>
+      </w:pPr>
+    </w:p>
+    <w:p>
+      <w:pPr>
+        <w:rPr>
+          <w:lang w:val="en-US"/>
+        </w:rPr>
+      </w:pPr>
+    </w:p>
+    <w:p>
+      <w:pPr>
+        <w:rPr>
+          <w:lang w:val="en-US"/>
+        </w:rPr>
+      </w:pPr>
+    </w:p>
+    <w:p>
+      <w:pPr>
+        <w:rPr>
+          <w:lang w:val="en-US"/>
+        </w:rPr>
+      </w:pPr>
+    </w:p>
+    <w:p>
+      <w:pPr>
+        <w:rPr>
+          <w:lang w:val="en-US"/>
+        </w:rPr>
+      </w:pPr>
     </w:p>
     <w:p>
       <w:pPr>
@@ -780,6 +902,25 @@
     <w:uiPriority w:val="99"/>
     <w:rsid w:val="00725376"/>
   </w:style>
+  <w:style w:type="table" w:styleId="TabloKlavuzu">
+    <w:name w:val="Table Grid"/>
+    <w:basedOn w:val="NormalTablo"/>
+    <w:uiPriority w:val="39"/>
+    <w:rsid w:val="007172CD"/>
+    <w:pPr>
+      <w:spacing w:after="0" w:line="240" w:lineRule="auto"/>
+    </w:pPr>
+    <w:tblPr>
+      <w:tblBorders>
+        <w:top w:val="single" w:sz="4" w:space="0" w:color="auto"/>
+        <w:left w:val="single" w:sz="4" w:space="0" w:color="auto"/>
+        <w:bottom w:val="single" w:sz="4" w:space="0" w:color="auto"/>
+        <w:right w:val="single" w:sz="4" w:space="0" w:color="auto"/>
+        <w:insideH w:val="single" w:sz="4" w:space="0" w:color="auto"/>
+        <w:insideV w:val="single" w:sz="4" w:space="0" w:color="auto"/>
+      </w:tblBorders>
+    </w:tblPr>
+  </w:style>
 </w:styles>
 </file>
 

</xml_diff>